<commit_message>
A change to Patterns Element 2 – Command Pattern
</commit_message>
<xml_diff>
--- a/Project/Phase 1/Sprint2/Bernardo Reis 57802/patterns_element2 - command pattern.docx
+++ b/Project/Phase 1/Sprint2/Bernardo Reis 57802/patterns_element2 - command pattern.docx
@@ -19,106 +19,44 @@
           <w:szCs w:val="32"/>
           <w:lang w:val="en-US"/>
         </w:rPr>
-        <w:t xml:space="preserve">Design Pattern </w:t>
-      </w:r>
-      <w:r>
-        <w:rPr>
-          <w:color w:val="002060"/>
-          <w:sz w:val="32"/>
-          <w:szCs w:val="32"/>
-          <w:lang w:val="en-US"/>
-        </w:rPr>
-        <w:t>2</w:t>
-      </w:r>
-      <w:r>
-        <w:rPr>
-          <w:color w:val="002060"/>
-          <w:sz w:val="32"/>
-          <w:szCs w:val="32"/>
+        <w:t>Design Pattern 2 – Command Pattern</w:t>
+      </w:r>
+    </w:p>
+    <w:p>
+      <w:pPr>
+        <w:jc w:val="both"/>
+        <w:rPr>
+          <w:sz w:val="24"/>
+          <w:szCs w:val="24"/>
+          <w:lang w:val="en-US"/>
+        </w:rPr>
+      </w:pPr>
+      <w:r>
+        <w:rPr>
+          <w:sz w:val="24"/>
+          <w:szCs w:val="24"/>
+          <w:lang w:val="en-US"/>
+        </w:rPr>
+        <w:t>This pattern</w:t>
+      </w:r>
+      <w:r>
+        <w:rPr>
+          <w:sz w:val="24"/>
+          <w:szCs w:val="24"/>
+          <w:lang w:val="en-US"/>
+        </w:rPr>
+        <w:t xml:space="preserve"> consists of using a class as a command, this can be beneficial for executing and initializing a set of actions. With a command class you can manipulate these commands from the invoker. Commands can be saved , reversed,</w:t>
+      </w:r>
+      <w:r>
+        <w:rPr>
+          <w:sz w:val="24"/>
+          <w:szCs w:val="24"/>
           <w:lang w:val="en-US"/>
         </w:rPr>
         <w:t xml:space="preserve"> </w:t>
       </w:r>
       <w:r>
         <w:rPr>
-          <w:color w:val="002060"/>
-          <w:sz w:val="32"/>
-          <w:szCs w:val="32"/>
-          <w:lang w:val="en-US"/>
-        </w:rPr>
-        <w:t>–</w:t>
-      </w:r>
-      <w:r>
-        <w:rPr>
-          <w:color w:val="002060"/>
-          <w:sz w:val="32"/>
-          <w:szCs w:val="32"/>
-          <w:lang w:val="en-US"/>
-        </w:rPr>
-        <w:t xml:space="preserve"> </w:t>
-      </w:r>
-      <w:r>
-        <w:rPr>
-          <w:color w:val="002060"/>
-          <w:sz w:val="32"/>
-          <w:szCs w:val="32"/>
-          <w:lang w:val="en-US"/>
-        </w:rPr>
-        <w:t xml:space="preserve">Command </w:t>
-      </w:r>
-      <w:r>
-        <w:rPr>
-          <w:color w:val="002060"/>
-          <w:sz w:val="32"/>
-          <w:szCs w:val="32"/>
-          <w:lang w:val="en-US"/>
-        </w:rPr>
-        <w:t>Pattern</w:t>
-      </w:r>
-    </w:p>
-    <w:p>
-      <w:pPr>
-        <w:jc w:val="both"/>
-        <w:rPr>
-          <w:sz w:val="24"/>
-          <w:szCs w:val="24"/>
-          <w:lang w:val="en-US"/>
-        </w:rPr>
-      </w:pPr>
-      <w:r>
-        <w:rPr>
-          <w:sz w:val="24"/>
-          <w:szCs w:val="24"/>
-          <w:lang w:val="en-US"/>
-        </w:rPr>
-        <w:t>This pattern</w:t>
-      </w:r>
-      <w:r>
-        <w:rPr>
-          <w:sz w:val="24"/>
-          <w:szCs w:val="24"/>
-          <w:lang w:val="en-US"/>
-        </w:rPr>
-        <w:t xml:space="preserve"> consists of using a class as a command, this can be beneficial for executing and initializing a set of actions. With a command class you can manipulate these commands from the invoker. Commands can be saved , </w:t>
-      </w:r>
-      <w:r>
-        <w:rPr>
-          <w:sz w:val="24"/>
-          <w:szCs w:val="24"/>
-          <w:lang w:val="en-US"/>
-        </w:rPr>
-        <w:t>reversed,</w:t>
-      </w:r>
-      <w:r>
-        <w:rPr>
-          <w:sz w:val="24"/>
-          <w:szCs w:val="24"/>
-          <w:lang w:val="en-US"/>
-        </w:rPr>
-        <w:t xml:space="preserve"> </w:t>
-      </w:r>
-      <w:r>
-        <w:rPr>
           <w:sz w:val="24"/>
           <w:szCs w:val="24"/>
           <w:lang w:val="en-US"/>
@@ -182,6 +120,7 @@
       </w:pPr>
       <w:r>
         <w:rPr>
+          <w:noProof/>
           <w:lang w:val="en-US"/>
         </w:rPr>
         <w:drawing>
@@ -257,6 +196,7 @@
       </w:pPr>
       <w:r>
         <w:rPr>
+          <w:noProof/>
           <w:lang w:val="en-US"/>
         </w:rPr>
         <w:drawing>
@@ -410,6 +350,7 @@
       </w:pPr>
       <w:r>
         <w:rPr>
+          <w:noProof/>
           <w:lang w:val="en-US"/>
         </w:rPr>
         <w:drawing>
@@ -660,27 +601,7 @@
           <w:szCs w:val="24"/>
           <w:lang w:val="en-US"/>
         </w:rPr>
-        <w:t>“</w:t>
-      </w:r>
-      <w:r>
-        <w:rPr>
-          <w:i/>
-          <w:iCs/>
-          <w:sz w:val="24"/>
-          <w:szCs w:val="24"/>
-          <w:lang w:val="en-US"/>
-        </w:rPr>
-        <w:t>de/saxsys/mvvmfx/utils/commands/Command.java</w:t>
-      </w:r>
-      <w:r>
-        <w:rPr>
-          <w:i/>
-          <w:iCs/>
-          <w:sz w:val="24"/>
-          <w:szCs w:val="24"/>
-          <w:lang w:val="en-US"/>
-        </w:rPr>
-        <w:t>”</w:t>
+        <w:t>“de/saxsys/mvvmfx/utils/commands/Command.java”</w:t>
       </w:r>
     </w:p>
     <w:p>
@@ -933,6 +854,14 @@
           <w:szCs w:val="24"/>
           <w:lang w:val="en-US"/>
         </w:rPr>
+        <w:t>s</w:t>
+      </w:r>
+      <w:r>
+        <w:rPr>
+          <w:sz w:val="24"/>
+          <w:szCs w:val="24"/>
+          <w:lang w:val="en-US"/>
+        </w:rPr>
         <w:t>,</w:t>
       </w:r>
       <w:r>
@@ -1021,6 +950,7 @@
         <w:rPr>
           <w:b/>
           <w:bCs/>
+          <w:noProof/>
           <w:sz w:val="28"/>
           <w:szCs w:val="28"/>
           <w:lang w:val="en-US"/>
@@ -1120,6 +1050,7 @@
       </w:pPr>
       <w:r>
         <w:rPr>
+          <w:noProof/>
           <w:sz w:val="24"/>
           <w:szCs w:val="24"/>
           <w:lang w:val="en-US"/>
@@ -1439,15 +1370,7 @@
           <w:szCs w:val="24"/>
           <w:lang w:val="en-US"/>
         </w:rPr>
-        <w:t>e</w:t>
-      </w:r>
-      <w:r>
-        <w:rPr>
-          <w:sz w:val="24"/>
-          <w:szCs w:val="24"/>
-          <w:lang w:val="en-US"/>
-        </w:rPr>
-        <w:t xml:space="preserve"> </w:t>
+        <w:t xml:space="preserve">e </w:t>
       </w:r>
       <w:r>
         <w:rPr>
@@ -1514,6 +1437,7 @@
         <w:rPr>
           <w:b/>
           <w:bCs/>
+          <w:noProof/>
           <w:sz w:val="28"/>
           <w:szCs w:val="28"/>
           <w:lang w:val="en-US"/>
@@ -1604,6 +1528,7 @@
         <w:rPr>
           <w:b/>
           <w:bCs/>
+          <w:noProof/>
           <w:sz w:val="28"/>
           <w:szCs w:val="28"/>
           <w:lang w:val="en-US"/>
@@ -1874,23 +1799,7 @@
           <w:szCs w:val="24"/>
           <w:lang w:val="en-US"/>
         </w:rPr>
-        <w:t xml:space="preserve">and the class </w:t>
-      </w:r>
-      <w:r>
-        <w:rPr>
-          <w:sz w:val="24"/>
-          <w:szCs w:val="24"/>
-          <w:lang w:val="en-US"/>
-        </w:rPr>
-        <w:t>NewEntryAction</w:t>
-      </w:r>
-      <w:r>
-        <w:rPr>
-          <w:sz w:val="24"/>
-          <w:szCs w:val="24"/>
-          <w:lang w:val="en-US"/>
-        </w:rPr>
-        <w:t xml:space="preserve"> have all the method that a command pattern has, and the invoker(</w:t>
+        <w:t>and the class NewEntryAction have all the method that a command pattern has, and the invoker(</w:t>
       </w:r>
       <w:r>
         <w:rPr>
@@ -1922,15 +1831,7 @@
           <w:szCs w:val="24"/>
           <w:lang w:val="en-US"/>
         </w:rPr>
-        <w:t>e</w:t>
-      </w:r>
-      <w:r>
-        <w:rPr>
-          <w:sz w:val="24"/>
-          <w:szCs w:val="24"/>
-          <w:lang w:val="en-US"/>
-        </w:rPr>
-        <w:t xml:space="preserve">) manipulates the command by creating a new one and </w:t>
+        <w:t xml:space="preserve">e) manipulates the command by creating a new one and </w:t>
       </w:r>
       <w:r>
         <w:rPr>

</xml_diff>